<commit_message>
updated ch3, ch2-3 tables and figures
</commit_message>
<xml_diff>
--- a/Word_docs/Chapter_2.docx
+++ b/Word_docs/Chapter_2.docx
@@ -15864,8 +15864,6 @@
         </w:rPr>
         <w:t>Santos et al., 2007</w:t>
       </w:r>
-      <w:bookmarkStart w:id="0" w:name="_GoBack"/>
-      <w:bookmarkEnd w:id="0"/>
       <w:r>
         <w:rPr>
           <w:rFonts w:ascii="Times New Roman" w:hAnsi="Times New Roman" w:cs="Times New Roman"/>
@@ -17466,13 +17464,35 @@
             </m:r>
           </m:sup>
         </m:sSup>
-        <m:r>
-          <w:rPr>
-            <w:rFonts w:ascii="Cambria Math" w:eastAsia="Times New Roman" w:hAnsi="Cambria Math" w:cs="Times New Roman"/>
-            <w:color w:val="000000"/>
-          </w:rPr>
-          <m:t>A</m:t>
-        </m:r>
+        <m:sSub>
+          <m:sSubPr>
+            <m:ctrlPr>
+              <w:rPr>
+                <w:rFonts w:ascii="Cambria Math" w:eastAsia="Times New Roman" w:hAnsi="Cambria Math" w:cs="Times New Roman"/>
+                <w:i/>
+                <w:color w:val="000000"/>
+              </w:rPr>
+            </m:ctrlPr>
+          </m:sSubPr>
+          <m:e>
+            <m:r>
+              <w:rPr>
+                <w:rFonts w:ascii="Cambria Math" w:eastAsia="Times New Roman" w:hAnsi="Cambria Math" w:cs="Times New Roman"/>
+                <w:color w:val="000000"/>
+              </w:rPr>
+              <m:t>k</m:t>
+            </m:r>
+          </m:e>
+          <m:sub>
+            <m:r>
+              <w:rPr>
+                <w:rFonts w:ascii="Cambria Math" w:eastAsia="Times New Roman" w:hAnsi="Cambria Math" w:cs="Times New Roman"/>
+                <w:color w:val="000000"/>
+              </w:rPr>
+              <m:t>0</m:t>
+            </m:r>
+          </m:sub>
+        </m:sSub>
         <m:r>
           <w:rPr>
             <w:rFonts w:ascii="Cambria Math" w:hAnsi="Cambria Math" w:cs="Times New Roman"/>
@@ -17630,7 +17650,16 @@
           <w:i/>
           <w:color w:val="000000"/>
         </w:rPr>
-        <w:t>A</w:t>
+        <w:t>k</w:t>
+      </w:r>
+      <w:r>
+        <w:rPr>
+          <w:rFonts w:ascii="Times New Roman" w:eastAsia="Times New Roman" w:hAnsi="Times New Roman" w:cs="Times New Roman"/>
+          <w:i/>
+          <w:color w:val="000000"/>
+          <w:vertAlign w:val="subscript"/>
+        </w:rPr>
+        <w:t>0</w:t>
       </w:r>
       <w:r>
         <w:rPr>
@@ -18075,13 +18104,35 @@
                     </m:r>
                   </m:sup>
                 </m:sSup>
-                <m:r>
-                  <w:rPr>
-                    <w:rFonts w:ascii="Cambria Math" w:eastAsia="Times New Roman" w:hAnsi="Cambria Math" w:cs="Times New Roman"/>
-                    <w:color w:val="000000"/>
-                  </w:rPr>
-                  <m:t>A</m:t>
-                </m:r>
+                <m:sSub>
+                  <m:sSubPr>
+                    <m:ctrlPr>
+                      <w:rPr>
+                        <w:rFonts w:ascii="Cambria Math" w:eastAsia="Times New Roman" w:hAnsi="Cambria Math" w:cs="Times New Roman"/>
+                        <w:i/>
+                        <w:color w:val="000000"/>
+                      </w:rPr>
+                    </m:ctrlPr>
+                  </m:sSubPr>
+                  <m:e>
+                    <m:r>
+                      <w:rPr>
+                        <w:rFonts w:ascii="Cambria Math" w:eastAsia="Times New Roman" w:hAnsi="Cambria Math" w:cs="Times New Roman"/>
+                        <w:color w:val="000000"/>
+                      </w:rPr>
+                      <m:t>k</m:t>
+                    </m:r>
+                  </m:e>
+                  <m:sub>
+                    <m:r>
+                      <w:rPr>
+                        <w:rFonts w:ascii="Cambria Math" w:eastAsia="Times New Roman" w:hAnsi="Cambria Math" w:cs="Times New Roman"/>
+                        <w:color w:val="000000"/>
+                      </w:rPr>
+                      <m:t>0</m:t>
+                    </m:r>
+                  </m:sub>
+                </m:sSub>
               </m:num>
               <m:den>
                 <m:sSup>
@@ -18116,13 +18167,35 @@
                     </m:r>
                   </m:sup>
                 </m:sSup>
-                <m:r>
-                  <w:rPr>
-                    <w:rFonts w:ascii="Cambria Math" w:eastAsia="Times New Roman" w:hAnsi="Cambria Math" w:cs="Times New Roman"/>
-                    <w:color w:val="000000"/>
-                  </w:rPr>
-                  <m:t>A</m:t>
-                </m:r>
+                <m:sSub>
+                  <m:sSubPr>
+                    <m:ctrlPr>
+                      <w:rPr>
+                        <w:rFonts w:ascii="Cambria Math" w:eastAsia="Times New Roman" w:hAnsi="Cambria Math" w:cs="Times New Roman"/>
+                        <w:i/>
+                        <w:color w:val="000000"/>
+                      </w:rPr>
+                    </m:ctrlPr>
+                  </m:sSubPr>
+                  <m:e>
+                    <m:r>
+                      <w:rPr>
+                        <w:rFonts w:ascii="Cambria Math" w:eastAsia="Times New Roman" w:hAnsi="Cambria Math" w:cs="Times New Roman"/>
+                        <w:color w:val="000000"/>
+                      </w:rPr>
+                      <m:t>k</m:t>
+                    </m:r>
+                  </m:e>
+                  <m:sub>
+                    <m:r>
+                      <w:rPr>
+                        <w:rFonts w:ascii="Cambria Math" w:eastAsia="Times New Roman" w:hAnsi="Cambria Math" w:cs="Times New Roman"/>
+                        <w:color w:val="000000"/>
+                      </w:rPr>
+                      <m:t>0</m:t>
+                    </m:r>
+                  </m:sub>
+                </m:sSub>
               </m:den>
             </m:f>
           </m:e>
@@ -18312,7 +18385,24 @@
           <w:i/>
           <w:color w:val="000000"/>
         </w:rPr>
-        <w:t>A</w:t>
+        <w:t xml:space="preserve"> </w:t>
+      </w:r>
+      <w:r>
+        <w:rPr>
+          <w:rFonts w:ascii="Times New Roman" w:eastAsia="Times New Roman" w:hAnsi="Times New Roman" w:cs="Times New Roman"/>
+          <w:i/>
+          <w:color w:val="000000"/>
+        </w:rPr>
+        <w:t>k</w:t>
+      </w:r>
+      <w:r>
+        <w:rPr>
+          <w:rFonts w:ascii="Times New Roman" w:eastAsia="Times New Roman" w:hAnsi="Times New Roman" w:cs="Times New Roman"/>
+          <w:i/>
+          <w:color w:val="000000"/>
+          <w:vertAlign w:val="subscript"/>
+        </w:rPr>
+        <w:t>0</w:t>
       </w:r>
       <w:r>
         <w:rPr>
@@ -18335,7 +18425,24 @@
           <w:i/>
           <w:color w:val="000000"/>
         </w:rPr>
-        <w:t>A</w:t>
+        <w:t xml:space="preserve"> </w:t>
+      </w:r>
+      <w:r>
+        <w:rPr>
+          <w:rFonts w:ascii="Times New Roman" w:eastAsia="Times New Roman" w:hAnsi="Times New Roman" w:cs="Times New Roman"/>
+          <w:i/>
+          <w:color w:val="000000"/>
+        </w:rPr>
+        <w:t>k</w:t>
+      </w:r>
+      <w:r>
+        <w:rPr>
+          <w:rFonts w:ascii="Times New Roman" w:eastAsia="Times New Roman" w:hAnsi="Times New Roman" w:cs="Times New Roman"/>
+          <w:i/>
+          <w:color w:val="000000"/>
+          <w:vertAlign w:val="subscript"/>
+        </w:rPr>
+        <w:t>0</w:t>
       </w:r>
       <w:r>
         <w:rPr>
@@ -18682,7 +18789,24 @@
           <w:i/>
           <w:color w:val="000000"/>
         </w:rPr>
-        <w:t>A</w:t>
+        <w:t xml:space="preserve"> </w:t>
+      </w:r>
+      <w:r>
+        <w:rPr>
+          <w:rFonts w:ascii="Times New Roman" w:eastAsia="Times New Roman" w:hAnsi="Times New Roman" w:cs="Times New Roman"/>
+          <w:i/>
+          <w:color w:val="000000"/>
+        </w:rPr>
+        <w:t>k</w:t>
+      </w:r>
+      <w:r>
+        <w:rPr>
+          <w:rFonts w:ascii="Times New Roman" w:eastAsia="Times New Roman" w:hAnsi="Times New Roman" w:cs="Times New Roman"/>
+          <w:i/>
+          <w:color w:val="000000"/>
+          <w:vertAlign w:val="subscript"/>
+        </w:rPr>
+        <w:t>0</w:t>
       </w:r>
       <w:r>
         <w:rPr>
@@ -18705,7 +18829,24 @@
           <w:i/>
           <w:color w:val="000000"/>
         </w:rPr>
-        <w:t>A</w:t>
+        <w:t xml:space="preserve"> </w:t>
+      </w:r>
+      <w:r>
+        <w:rPr>
+          <w:rFonts w:ascii="Times New Roman" w:eastAsia="Times New Roman" w:hAnsi="Times New Roman" w:cs="Times New Roman"/>
+          <w:i/>
+          <w:color w:val="000000"/>
+        </w:rPr>
+        <w:t>k</w:t>
+      </w:r>
+      <w:r>
+        <w:rPr>
+          <w:rFonts w:ascii="Times New Roman" w:eastAsia="Times New Roman" w:hAnsi="Times New Roman" w:cs="Times New Roman"/>
+          <w:i/>
+          <w:color w:val="000000"/>
+          <w:vertAlign w:val="subscript"/>
+        </w:rPr>
+        <w:t>0</w:t>
       </w:r>
       <w:r>
         <w:rPr>
@@ -18720,7 +18861,24 @@
           <w:i/>
           <w:color w:val="000000"/>
         </w:rPr>
-        <w:t xml:space="preserve">A </w:t>
+        <w:t>k</w:t>
+      </w:r>
+      <w:r>
+        <w:rPr>
+          <w:rFonts w:ascii="Times New Roman" w:eastAsia="Times New Roman" w:hAnsi="Times New Roman" w:cs="Times New Roman"/>
+          <w:i/>
+          <w:color w:val="000000"/>
+          <w:vertAlign w:val="subscript"/>
+        </w:rPr>
+        <w:t>0</w:t>
+      </w:r>
+      <w:r>
+        <w:rPr>
+          <w:rFonts w:ascii="Times New Roman" w:eastAsia="Times New Roman" w:hAnsi="Times New Roman" w:cs="Times New Roman"/>
+          <w:i/>
+          <w:color w:val="000000"/>
+        </w:rPr>
+        <w:t xml:space="preserve"> </w:t>
       </w:r>
       <w:r>
         <w:rPr>
@@ -19875,13 +20033,35 @@
             </m:ctrlPr>
           </m:fPr>
           <m:num>
-            <m:r>
-              <w:rPr>
-                <w:rFonts w:ascii="Cambria Math" w:eastAsia="Times New Roman" w:hAnsi="Cambria Math" w:cs="Times New Roman"/>
-                <w:color w:val="000000"/>
-              </w:rPr>
-              <m:t>A</m:t>
-            </m:r>
+            <m:sSub>
+              <m:sSubPr>
+                <m:ctrlPr>
+                  <w:rPr>
+                    <w:rFonts w:ascii="Cambria Math" w:eastAsia="Times New Roman" w:hAnsi="Cambria Math" w:cs="Times New Roman"/>
+                    <w:i/>
+                    <w:color w:val="000000"/>
+                  </w:rPr>
+                </m:ctrlPr>
+              </m:sSubPr>
+              <m:e>
+                <m:r>
+                  <w:rPr>
+                    <w:rFonts w:ascii="Cambria Math" w:eastAsia="Times New Roman" w:hAnsi="Cambria Math" w:cs="Times New Roman"/>
+                    <w:color w:val="000000"/>
+                  </w:rPr>
+                  <m:t>k</m:t>
+                </m:r>
+              </m:e>
+              <m:sub>
+                <m:r>
+                  <w:rPr>
+                    <w:rFonts w:ascii="Cambria Math" w:eastAsia="Times New Roman" w:hAnsi="Cambria Math" w:cs="Times New Roman"/>
+                    <w:color w:val="000000"/>
+                  </w:rPr>
+                  <m:t>0</m:t>
+                </m:r>
+              </m:sub>
+            </m:sSub>
             <m:r>
               <w:rPr>
                 <w:rFonts w:ascii="Cambria Math" w:hAnsi="Cambria Math" w:cs="Times New Roman"/>
@@ -20893,7 +21073,16 @@
           <w:i/>
           <w:color w:val="000000"/>
         </w:rPr>
-        <w:t>A</w:t>
+        <w:t>k</w:t>
+      </w:r>
+      <w:r>
+        <w:rPr>
+          <w:rFonts w:ascii="Times New Roman" w:eastAsia="Times New Roman" w:hAnsi="Times New Roman" w:cs="Times New Roman"/>
+          <w:i/>
+          <w:color w:val="000000"/>
+          <w:vertAlign w:val="subscript"/>
+        </w:rPr>
+        <w:t>0</w:t>
       </w:r>
       <w:r>
         <w:rPr>
@@ -20945,7 +21134,16 @@
           <w:i/>
           <w:color w:val="000000"/>
         </w:rPr>
-        <w:t>A</w:t>
+        <w:t>k</w:t>
+      </w:r>
+      <w:r>
+        <w:rPr>
+          <w:rFonts w:ascii="Times New Roman" w:eastAsia="Times New Roman" w:hAnsi="Times New Roman" w:cs="Times New Roman"/>
+          <w:i/>
+          <w:color w:val="000000"/>
+          <w:vertAlign w:val="subscript"/>
+        </w:rPr>
+        <w:t>0</w:t>
       </w:r>
       <w:r>
         <w:rPr>
@@ -21332,13 +21530,22 @@
           <w:i/>
           <w:color w:val="000000"/>
         </w:rPr>
-        <w:t>A</w:t>
+        <w:t>k</w:t>
       </w:r>
       <w:r>
         <w:rPr>
           <w:rFonts w:ascii="Times New Roman" w:eastAsia="Times New Roman" w:hAnsi="Times New Roman" w:cs="Times New Roman"/>
           <w:i/>
           <w:color w:val="000000"/>
+          <w:vertAlign w:val="subscript"/>
+        </w:rPr>
+        <w:t>0</w:t>
+      </w:r>
+      <w:r>
+        <w:rPr>
+          <w:rFonts w:ascii="Times New Roman" w:eastAsia="Times New Roman" w:hAnsi="Times New Roman" w:cs="Times New Roman"/>
+          <w:i/>
+          <w:color w:val="000000"/>
         </w:rPr>
         <w:t xml:space="preserve"> </w:t>
       </w:r>
@@ -21481,7 +21688,16 @@
           <w:i/>
           <w:color w:val="000000"/>
         </w:rPr>
-        <w:t>A</w:t>
+        <w:t>k</w:t>
+      </w:r>
+      <w:r>
+        <w:rPr>
+          <w:rFonts w:ascii="Times New Roman" w:eastAsia="Times New Roman" w:hAnsi="Times New Roman" w:cs="Times New Roman"/>
+          <w:i/>
+          <w:color w:val="000000"/>
+          <w:vertAlign w:val="subscript"/>
+        </w:rPr>
+        <w:t>0</w:t>
       </w:r>
       <w:r>
         <w:rPr>
@@ -21636,8 +21852,19 @@
           <w:i/>
           <w:color w:val="000000"/>
         </w:rPr>
-        <w:t>A</w:t>
-      </w:r>
+        <w:t>k</w:t>
+      </w:r>
+      <w:r>
+        <w:rPr>
+          <w:rFonts w:ascii="Times New Roman" w:eastAsia="Times New Roman" w:hAnsi="Times New Roman" w:cs="Times New Roman"/>
+          <w:i/>
+          <w:color w:val="000000"/>
+          <w:vertAlign w:val="subscript"/>
+        </w:rPr>
+        <w:t>0</w:t>
+      </w:r>
+      <w:bookmarkStart w:id="0" w:name="_GoBack"/>
+      <w:bookmarkEnd w:id="0"/>
       <w:r>
         <w:rPr>
           <w:rFonts w:ascii="Times New Roman" w:eastAsia="Times New Roman" w:hAnsi="Times New Roman" w:cs="Times New Roman"/>
@@ -28560,7 +28787,7 @@
 </file>
 
 <file path=customXml/itemProps1.xml><?xml version="1.0" encoding="utf-8"?>
-<ds:datastoreItem xmlns:ds="http://schemas.openxmlformats.org/officeDocument/2006/customXml" ds:itemID="{1A1D3662-6C00-E542-A443-3C7269FBCD04}">
+<ds:datastoreItem xmlns:ds="http://schemas.openxmlformats.org/officeDocument/2006/customXml" ds:itemID="{52CD5BD6-482C-024C-A5C7-4E18ED30075C}">
   <ds:schemaRefs>
     <ds:schemaRef ds:uri="http://schemas.openxmlformats.org/officeDocument/2006/bibliography"/>
   </ds:schemaRefs>

</xml_diff>